<commit_message>
Titelseite angepasst bei Konzeptbericht.
</commit_message>
<xml_diff>
--- a/vorlage-konzeptbericht-appli.docx
+++ b/vorlage-konzeptbericht-appli.docx
@@ -1,6 +1,6 @@
 
 <file path=word/document.xml><?xml version="1.0" encoding="utf-8"?>
-<w:document xmlns:wpc="http://schemas.microsoft.com/office/word/2010/wordprocessingCanvas" xmlns:cx="http://schemas.microsoft.com/office/drawing/2014/chartex" xmlns:cx1="http://schemas.microsoft.com/office/drawing/2015/9/8/chartex" xmlns:cx2="http://schemas.microsoft.com/office/drawing/2015/10/21/chartex" xmlns:cx3="http://schemas.microsoft.com/office/drawing/2016/5/9/chartex" xmlns:cx4="http://schemas.microsoft.com/office/drawing/2016/5/10/chartex" xmlns:cx5="http://schemas.microsoft.com/office/drawing/2016/5/11/chartex" xmlns:cx6="http://schemas.microsoft.com/office/drawing/2016/5/12/chartex" xmlns:cx7="http://schemas.microsoft.com/office/drawing/2016/5/13/chartex" xmlns:cx8="http://schemas.microsoft.com/office/drawing/2016/5/14/chartex" xmlns:mc="http://schemas.openxmlformats.org/markup-compatibility/2006" xmlns:aink="http://schemas.microsoft.com/office/drawing/2016/ink" xmlns:am3d="http://schemas.microsoft.com/office/drawing/2017/model3d" xmlns:o="urn:schemas-microsoft-com:office:office" xmlns:r="http://schemas.openxmlformats.org/officeDocument/2006/relationships" xmlns:m="http://schemas.openxmlformats.org/officeDocument/2006/math" xmlns:v="urn:schemas-microsoft-com:vml" xmlns:wp14="http://schemas.microsoft.com/office/word/2010/wordprocessingDrawing" xmlns:wp="http://schemas.openxmlformats.org/drawingml/2006/wordprocessingDrawing" xmlns:w10="urn:schemas-microsoft-com:office:word" xmlns:w="http://schemas.openxmlformats.org/wordprocessingml/2006/main" xmlns:w14="http://schemas.microsoft.com/office/word/2010/wordml" xmlns:w15="http://schemas.microsoft.com/office/word/2012/wordml" xmlns:w16cex="http://schemas.microsoft.com/office/word/2018/wordml/cex" xmlns:w16cid="http://schemas.microsoft.com/office/word/2016/wordml/cid" xmlns:w16="http://schemas.microsoft.com/office/word/2018/wordml" xmlns:w16se="http://schemas.microsoft.com/office/word/2015/wordml/symex" xmlns:wpg="http://schemas.microsoft.com/office/word/2010/wordprocessingGroup" xmlns:wpi="http://schemas.microsoft.com/office/word/2010/wordprocessingInk" xmlns:wne="http://schemas.microsoft.com/office/word/2006/wordml" xmlns:wps="http://schemas.microsoft.com/office/word/2010/wordprocessingShape" mc:Ignorable="w14 w15 w16se w16cid w16 w16cex wp14">
+<w:document xmlns:wpc="http://schemas.microsoft.com/office/word/2010/wordprocessingCanvas" xmlns:cx="http://schemas.microsoft.com/office/drawing/2014/chartex" xmlns:cx1="http://schemas.microsoft.com/office/drawing/2015/9/8/chartex" xmlns:cx2="http://schemas.microsoft.com/office/drawing/2015/10/21/chartex" xmlns:cx3="http://schemas.microsoft.com/office/drawing/2016/5/9/chartex" xmlns:cx4="http://schemas.microsoft.com/office/drawing/2016/5/10/chartex" xmlns:cx5="http://schemas.microsoft.com/office/drawing/2016/5/11/chartex" xmlns:cx6="http://schemas.microsoft.com/office/drawing/2016/5/12/chartex" xmlns:cx7="http://schemas.microsoft.com/office/drawing/2016/5/13/chartex" xmlns:cx8="http://schemas.microsoft.com/office/drawing/2016/5/14/chartex" xmlns:mc="http://schemas.openxmlformats.org/markup-compatibility/2006" xmlns:aink="http://schemas.microsoft.com/office/drawing/2016/ink" xmlns:am3d="http://schemas.microsoft.com/office/drawing/2017/model3d" xmlns:o="urn:schemas-microsoft-com:office:office" xmlns:oel="http://schemas.microsoft.com/office/2019/extlst" xmlns:r="http://schemas.openxmlformats.org/officeDocument/2006/relationships" xmlns:m="http://schemas.openxmlformats.org/officeDocument/2006/math" xmlns:v="urn:schemas-microsoft-com:vml" xmlns:wp14="http://schemas.microsoft.com/office/word/2010/wordprocessingDrawing" xmlns:wp="http://schemas.openxmlformats.org/drawingml/2006/wordprocessingDrawing" xmlns:w10="urn:schemas-microsoft-com:office:word" xmlns:w="http://schemas.openxmlformats.org/wordprocessingml/2006/main" xmlns:w14="http://schemas.microsoft.com/office/word/2010/wordml" xmlns:w15="http://schemas.microsoft.com/office/word/2012/wordml" xmlns:w16cex="http://schemas.microsoft.com/office/word/2018/wordml/cex" xmlns:w16cid="http://schemas.microsoft.com/office/word/2016/wordml/cid" xmlns:w16="http://schemas.microsoft.com/office/word/2018/wordml" xmlns:w16du="http://schemas.microsoft.com/office/word/2023/wordml/word16du" xmlns:w16sdtdh="http://schemas.microsoft.com/office/word/2020/wordml/sdtdatahash" xmlns:w16sdtfl="http://schemas.microsoft.com/office/word/2024/wordml/sdtformatlock" xmlns:w16se="http://schemas.microsoft.com/office/word/2015/wordml/symex" xmlns:wpg="http://schemas.microsoft.com/office/word/2010/wordprocessingGroup" xmlns:wpi="http://schemas.microsoft.com/office/word/2010/wordprocessingInk" xmlns:wne="http://schemas.microsoft.com/office/word/2006/wordml" xmlns:wps="http://schemas.microsoft.com/office/word/2010/wordprocessingShape" mc:Ignorable="w14 w15 w16se w16cid w16 w16cex w16sdtdh w16sdtfl w16du wp14">
   <w:body>
     <w:p>
       <w:pPr>
@@ -12,10 +12,7 @@
         <w:pStyle w:val="Titel"/>
       </w:pPr>
       <w:r>
-        <w:rPr>
-          <w:color w:val="4F81BD" w:themeColor="accent1"/>
-        </w:rPr>
-        <w:t>&lt;Projektname&gt;</w:t>
+        <w:t>Bomb.io</w:t>
       </w:r>
       <w:r>
         <w:br/>
@@ -52,7 +49,6 @@
         <w:tc>
           <w:tcPr>
             <w:tcW w:w="1951" w:type="dxa"/>
-            <w:shd w:val="clear" w:color="auto" w:fill="auto"/>
           </w:tcPr>
           <w:p>
             <w:pPr>
@@ -72,7 +68,6 @@
         <w:tc>
           <w:tcPr>
             <w:tcW w:w="6662" w:type="dxa"/>
-            <w:shd w:val="clear" w:color="auto" w:fill="auto"/>
           </w:tcPr>
           <w:p>
             <w:pPr>
@@ -81,123 +76,11 @@
                 <w:lang w:val="de-CH"/>
               </w:rPr>
             </w:pPr>
-          </w:p>
-        </w:tc>
-      </w:tr>
-      <w:tr>
-        <w:tc>
-          <w:tcPr>
-            <w:tcW w:w="1951" w:type="dxa"/>
-            <w:shd w:val="clear" w:color="auto" w:fill="auto"/>
-          </w:tcPr>
-          <w:p>
-            <w:pPr>
-              <w:pStyle w:val="TextCDB"/>
+            <w:r>
               <w:rPr>
                 <w:lang w:val="de-CH"/>
               </w:rPr>
-            </w:pPr>
-            <w:r>
-              <w:rPr>
-                <w:lang w:val="de-CH"/>
-              </w:rPr>
-              <w:t>Projektleiter</w:t>
-            </w:r>
-          </w:p>
-        </w:tc>
-        <w:tc>
-          <w:tcPr>
-            <w:tcW w:w="6662" w:type="dxa"/>
-            <w:shd w:val="clear" w:color="auto" w:fill="auto"/>
-          </w:tcPr>
-          <w:p>
-            <w:pPr>
-              <w:pStyle w:val="TextCDB"/>
-              <w:rPr>
-                <w:lang w:val="de-CH"/>
-              </w:rPr>
-            </w:pPr>
-          </w:p>
-        </w:tc>
-      </w:tr>
-      <w:tr>
-        <w:tc>
-          <w:tcPr>
-            <w:tcW w:w="1951" w:type="dxa"/>
-            <w:shd w:val="clear" w:color="auto" w:fill="auto"/>
-          </w:tcPr>
-          <w:p>
-            <w:pPr>
-              <w:pStyle w:val="TextCDB"/>
-              <w:rPr>
-                <w:lang w:val="de-CH"/>
-              </w:rPr>
-            </w:pPr>
-            <w:r>
-              <w:rPr>
-                <w:lang w:val="de-CH"/>
-              </w:rPr>
-              <w:t>Autor</w:t>
-            </w:r>
-          </w:p>
-        </w:tc>
-        <w:tc>
-          <w:tcPr>
-            <w:tcW w:w="6662" w:type="dxa"/>
-            <w:shd w:val="clear" w:color="auto" w:fill="auto"/>
-          </w:tcPr>
-          <w:p>
-            <w:pPr>
-              <w:pStyle w:val="TextCDB"/>
-              <w:rPr>
-                <w:lang w:val="de-CH"/>
-              </w:rPr>
-            </w:pPr>
-          </w:p>
-        </w:tc>
-      </w:tr>
-      <w:tr>
-        <w:tc>
-          <w:tcPr>
-            <w:tcW w:w="1951" w:type="dxa"/>
-            <w:shd w:val="clear" w:color="auto" w:fill="auto"/>
-          </w:tcPr>
-          <w:p>
-            <w:pPr>
-              <w:pStyle w:val="TextCDB"/>
-              <w:rPr>
-                <w:lang w:val="de-CH"/>
-              </w:rPr>
-            </w:pPr>
-            <w:r>
-              <w:rPr>
-                <w:lang w:val="de-CH"/>
-              </w:rPr>
-              <w:t>Klassifizierung</w:t>
-            </w:r>
-          </w:p>
-        </w:tc>
-        <w:tc>
-          <w:tcPr>
-            <w:tcW w:w="6662" w:type="dxa"/>
-            <w:shd w:val="clear" w:color="auto" w:fill="auto"/>
-          </w:tcPr>
-          <w:p>
-            <w:pPr>
-              <w:pStyle w:val="TextCDB"/>
-              <w:rPr>
-                <w:i/>
-                <w:color w:val="548DD4" w:themeColor="text2" w:themeTint="99"/>
-                <w:lang w:val="de-CH"/>
-              </w:rPr>
-            </w:pPr>
-            <w:r>
-              <w:rPr>
-                <w:i/>
-                <w:color w:val="548DD4" w:themeColor="text2" w:themeTint="99"/>
-                <w:lang w:val="de-CH"/>
-              </w:rPr>
-              <w:t>Nicht klassifiziert, Intern, Vertraulich, GEHEIM</w:t>
+              <w:t>Tomas Fehr</w:t>
             </w:r>
           </w:p>
         </w:tc>
@@ -206,7 +89,188 @@
         <w:tc>
           <w:tcPr>
             <w:tcW w:w="1951" w:type="dxa"/>
-            <w:shd w:val="clear" w:color="auto" w:fill="auto"/>
+          </w:tcPr>
+          <w:p>
+            <w:pPr>
+              <w:pStyle w:val="TextCDB"/>
+              <w:rPr>
+                <w:lang w:val="de-CH"/>
+              </w:rPr>
+            </w:pPr>
+            <w:r>
+              <w:rPr>
+                <w:lang w:val="de-CH"/>
+              </w:rPr>
+              <w:t>Projektleiter</w:t>
+            </w:r>
+          </w:p>
+        </w:tc>
+        <w:tc>
+          <w:tcPr>
+            <w:tcW w:w="6662" w:type="dxa"/>
+          </w:tcPr>
+          <w:p>
+            <w:pPr>
+              <w:pStyle w:val="TextCDB"/>
+              <w:rPr>
+                <w:lang w:val="de-CH"/>
+              </w:rPr>
+            </w:pPr>
+            <w:r>
+              <w:rPr>
+                <w:lang w:val="de-CH"/>
+              </w:rPr>
+              <w:t>Mario Aeberhard</w:t>
+            </w:r>
+          </w:p>
+        </w:tc>
+      </w:tr>
+      <w:tr>
+        <w:tc>
+          <w:tcPr>
+            <w:tcW w:w="1951" w:type="dxa"/>
+          </w:tcPr>
+          <w:p>
+            <w:pPr>
+              <w:pStyle w:val="TextCDB"/>
+              <w:rPr>
+                <w:lang w:val="de-CH"/>
+              </w:rPr>
+            </w:pPr>
+            <w:r>
+              <w:rPr>
+                <w:lang w:val="de-CH"/>
+              </w:rPr>
+              <w:t>Autor</w:t>
+            </w:r>
+          </w:p>
+        </w:tc>
+        <w:tc>
+          <w:tcPr>
+            <w:tcW w:w="6662" w:type="dxa"/>
+          </w:tcPr>
+          <w:p>
+            <w:pPr>
+              <w:pStyle w:val="TextCDB"/>
+              <w:rPr>
+                <w:lang w:val="de-CH"/>
+              </w:rPr>
+            </w:pPr>
+            <w:r>
+              <w:rPr>
+                <w:lang w:val="de-CH"/>
+              </w:rPr>
+              <w:t xml:space="preserve">Mario Aeberhard, Loic Tobler, Nicolas </w:t>
+            </w:r>
+            <w:proofErr w:type="spellStart"/>
+            <w:r>
+              <w:rPr>
+                <w:lang w:val="de-CH"/>
+              </w:rPr>
+              <w:t>Ammeter</w:t>
+            </w:r>
+            <w:proofErr w:type="spellEnd"/>
+          </w:p>
+        </w:tc>
+      </w:tr>
+      <w:tr>
+        <w:tc>
+          <w:tcPr>
+            <w:tcW w:w="1951" w:type="dxa"/>
+          </w:tcPr>
+          <w:p>
+            <w:pPr>
+              <w:pStyle w:val="TextCDB"/>
+              <w:rPr>
+                <w:lang w:val="de-CH"/>
+              </w:rPr>
+            </w:pPr>
+            <w:r>
+              <w:rPr>
+                <w:lang w:val="de-CH"/>
+              </w:rPr>
+              <w:t>Klassifizierung</w:t>
+            </w:r>
+          </w:p>
+        </w:tc>
+        <w:tc>
+          <w:tcPr>
+            <w:tcW w:w="6662" w:type="dxa"/>
+          </w:tcPr>
+          <w:p>
+            <w:pPr>
+              <w:pStyle w:val="TextCDB"/>
+              <w:rPr>
+                <w:i/>
+                <w:color w:val="548DD4" w:themeColor="text2" w:themeTint="99"/>
+                <w:lang w:val="de-CH"/>
+              </w:rPr>
+            </w:pPr>
+            <w:r>
+              <w:rPr>
+                <w:i/>
+                <w:lang w:val="de-CH"/>
+              </w:rPr>
+              <w:t>Nicht klassifiziert</w:t>
+            </w:r>
+            <w:r>
+              <w:rPr>
+                <w:i/>
+                <w:lang w:val="de-CH"/>
+              </w:rPr>
+              <w:t>,</w:t>
+            </w:r>
+            <w:r>
+              <w:rPr>
+                <w:i/>
+                <w:strike/>
+                <w:lang w:val="de-CH"/>
+              </w:rPr>
+              <w:t xml:space="preserve"> </w:t>
+            </w:r>
+            <w:proofErr w:type="gramStart"/>
+            <w:r>
+              <w:rPr>
+                <w:i/>
+                <w:strike/>
+                <w:lang w:val="de-CH"/>
+              </w:rPr>
+              <w:t>Intern</w:t>
+            </w:r>
+            <w:proofErr w:type="gramEnd"/>
+            <w:r>
+              <w:rPr>
+                <w:i/>
+                <w:strike/>
+                <w:lang w:val="de-CH"/>
+              </w:rPr>
+              <w:t xml:space="preserve">, </w:t>
+            </w:r>
+            <w:proofErr w:type="gramStart"/>
+            <w:r>
+              <w:rPr>
+                <w:i/>
+                <w:strike/>
+                <w:lang w:val="de-CH"/>
+              </w:rPr>
+              <w:t>Vertraulich</w:t>
+            </w:r>
+            <w:proofErr w:type="gramEnd"/>
+            <w:r>
+              <w:rPr>
+                <w:i/>
+                <w:strike/>
+                <w:lang w:val="de-CH"/>
+              </w:rPr>
+              <w:t>, GEHEIM</w:t>
+            </w:r>
+          </w:p>
+        </w:tc>
+      </w:tr>
+      <w:tr>
+        <w:tc>
+          <w:tcPr>
+            <w:tcW w:w="1951" w:type="dxa"/>
           </w:tcPr>
           <w:p>
             <w:pPr>
@@ -226,7 +290,6 @@
         <w:tc>
           <w:tcPr>
             <w:tcW w:w="6662" w:type="dxa"/>
-            <w:shd w:val="clear" w:color="auto" w:fill="auto"/>
           </w:tcPr>
           <w:p>
             <w:pPr>
@@ -240,7 +303,6 @@
             <w:r>
               <w:rPr>
                 <w:i/>
-                <w:color w:val="548DD4" w:themeColor="text2" w:themeTint="99"/>
                 <w:lang w:val="de-CH"/>
               </w:rPr>
               <w:t>In Arbeit, Genehmigt</w:t>
@@ -252,7 +314,6 @@
         <w:tc>
           <w:tcPr>
             <w:tcW w:w="1951" w:type="dxa"/>
-            <w:shd w:val="clear" w:color="auto" w:fill="auto"/>
           </w:tcPr>
           <w:p>
             <w:pPr>
@@ -266,7 +327,6 @@
         <w:tc>
           <w:tcPr>
             <w:tcW w:w="6662" w:type="dxa"/>
-            <w:shd w:val="clear" w:color="auto" w:fill="auto"/>
           </w:tcPr>
           <w:p>
             <w:pPr>
@@ -407,7 +467,6 @@
         <w:tc>
           <w:tcPr>
             <w:tcW w:w="1510" w:type="dxa"/>
-            <w:shd w:val="clear" w:color="auto" w:fill="auto"/>
           </w:tcPr>
           <w:p>
             <w:pPr>
@@ -416,12 +475,17 @@
                 <w:lang w:val="de-CH"/>
               </w:rPr>
             </w:pPr>
+            <w:r>
+              <w:rPr>
+                <w:lang w:val="de-CH"/>
+              </w:rPr>
+              <w:t>16.10.2025</w:t>
+            </w:r>
           </w:p>
         </w:tc>
         <w:tc>
           <w:tcPr>
             <w:tcW w:w="1125" w:type="dxa"/>
-            <w:shd w:val="clear" w:color="auto" w:fill="auto"/>
           </w:tcPr>
           <w:p>
             <w:pPr>
@@ -430,12 +494,17 @@
                 <w:lang w:val="de-CH"/>
               </w:rPr>
             </w:pPr>
+            <w:r>
+              <w:rPr>
+                <w:lang w:val="de-CH"/>
+              </w:rPr>
+              <w:t xml:space="preserve">V1.0 </w:t>
+            </w:r>
           </w:p>
         </w:tc>
         <w:tc>
           <w:tcPr>
             <w:tcW w:w="3910" w:type="dxa"/>
-            <w:shd w:val="clear" w:color="auto" w:fill="auto"/>
           </w:tcPr>
           <w:p>
             <w:pPr>
@@ -444,12 +513,17 @@
                 <w:lang w:val="de-CH"/>
               </w:rPr>
             </w:pPr>
+            <w:r>
+              <w:rPr>
+                <w:lang w:val="de-CH"/>
+              </w:rPr>
+              <w:t xml:space="preserve">Initiale Erstellung </w:t>
+            </w:r>
           </w:p>
         </w:tc>
         <w:tc>
           <w:tcPr>
             <w:tcW w:w="2516" w:type="dxa"/>
-            <w:shd w:val="clear" w:color="auto" w:fill="auto"/>
           </w:tcPr>
           <w:p>
             <w:pPr>
@@ -458,6 +532,44 @@
                 <w:lang w:val="de-CH"/>
               </w:rPr>
             </w:pPr>
+            <w:r>
+              <w:rPr>
+                <w:lang w:val="de-CH"/>
+              </w:rPr>
+              <w:t xml:space="preserve">Mario Aeberhard, </w:t>
+            </w:r>
+            <w:r>
+              <w:rPr>
+                <w:lang w:val="de-CH"/>
+              </w:rPr>
+              <w:br/>
+            </w:r>
+            <w:r>
+              <w:rPr>
+                <w:lang w:val="de-CH"/>
+              </w:rPr>
+              <w:t xml:space="preserve">Loic Tobler, </w:t>
+            </w:r>
+            <w:r>
+              <w:rPr>
+                <w:lang w:val="de-CH"/>
+              </w:rPr>
+              <w:br/>
+            </w:r>
+            <w:r>
+              <w:rPr>
+                <w:lang w:val="de-CH"/>
+              </w:rPr>
+              <w:t xml:space="preserve">Nicolas </w:t>
+            </w:r>
+            <w:proofErr w:type="spellStart"/>
+            <w:r>
+              <w:rPr>
+                <w:lang w:val="de-CH"/>
+              </w:rPr>
+              <w:t>Ammeter</w:t>
+            </w:r>
+            <w:proofErr w:type="spellEnd"/>
           </w:p>
         </w:tc>
       </w:tr>
@@ -465,7 +577,6 @@
         <w:tc>
           <w:tcPr>
             <w:tcW w:w="1510" w:type="dxa"/>
-            <w:shd w:val="clear" w:color="auto" w:fill="auto"/>
           </w:tcPr>
           <w:p>
             <w:pPr>
@@ -479,7 +590,6 @@
         <w:tc>
           <w:tcPr>
             <w:tcW w:w="1125" w:type="dxa"/>
-            <w:shd w:val="clear" w:color="auto" w:fill="auto"/>
           </w:tcPr>
           <w:p>
             <w:pPr>
@@ -493,7 +603,6 @@
         <w:tc>
           <w:tcPr>
             <w:tcW w:w="3910" w:type="dxa"/>
-            <w:shd w:val="clear" w:color="auto" w:fill="auto"/>
           </w:tcPr>
           <w:p>
             <w:pPr>
@@ -507,7 +616,6 @@
         <w:tc>
           <w:tcPr>
             <w:tcW w:w="2516" w:type="dxa"/>
-            <w:shd w:val="clear" w:color="auto" w:fill="auto"/>
           </w:tcPr>
           <w:p>
             <w:pPr>
@@ -532,6 +640,14 @@
       <w:pPr>
         <w:pStyle w:val="TextCDB"/>
         <w:rPr>
+          <w:lang w:val="de-CH"/>
+        </w:rPr>
+      </w:pPr>
+    </w:p>
+    <w:p>
+      <w:pPr>
+        <w:pStyle w:val="TextCDB"/>
+        <w:rPr>
           <w:b/>
           <w:lang w:val="de-CH"/>
         </w:rPr>
@@ -1416,6 +1532,7 @@
           <w:color w:val="548DD4" w:themeColor="text2" w:themeTint="99"/>
           <w:lang w:val="de-CH"/>
         </w:rPr>
+        <w:lastRenderedPageBreak/>
         <w:t>Aktualisieren Sie Ihren Projektplan und speichern Sie ihn am selben Ort unter dem Namen "2_2_Projektplan_&lt;</w:t>
       </w:r>
       <w:proofErr w:type="spellStart"/>
@@ -1748,12 +1865,23 @@
           <w:lang w:val="en-US"/>
         </w:rPr>
       </w:pPr>
-      <w:r>
-        <w:rPr>
-          <w:i/>
-          <w:color w:val="4F81BD"/>
-        </w:rPr>
-        <w:t xml:space="preserve">Benutzer-Account. </w:t>
+      <w:proofErr w:type="spellStart"/>
+      <w:r>
+        <w:rPr>
+          <w:i/>
+          <w:color w:val="4F81BD"/>
+          <w:lang w:val="en-GB"/>
+        </w:rPr>
+        <w:t>Benutzer</w:t>
+      </w:r>
+      <w:proofErr w:type="spellEnd"/>
+      <w:r>
+        <w:rPr>
+          <w:i/>
+          <w:color w:val="4F81BD"/>
+          <w:lang w:val="en-GB"/>
+        </w:rPr>
+        <w:t xml:space="preserve">-Account. </w:t>
       </w:r>
       <w:r>
         <w:rPr>
@@ -2029,7 +2157,23 @@
           <w:i/>
           <w:color w:val="4F81BD"/>
         </w:rPr>
-        <w:t>Nun werden die Anforderungen, welche Sie bereits in der Initialisierungsphase erfasst haben präzisiert und ergänzt. Dazu stehen Ihnen zwei Varianten zur Verfügung:</w:t>
+        <w:t xml:space="preserve">Nun werden die Anforderungen, welche Sie bereits in der Initialisierungsphase </w:t>
+      </w:r>
+      <w:proofErr w:type="gramStart"/>
+      <w:r>
+        <w:rPr>
+          <w:i/>
+          <w:color w:val="4F81BD"/>
+        </w:rPr>
+        <w:t>erfasst haben</w:t>
+      </w:r>
+      <w:proofErr w:type="gramEnd"/>
+      <w:r>
+        <w:rPr>
+          <w:i/>
+          <w:color w:val="4F81BD"/>
+        </w:rPr>
+        <w:t xml:space="preserve"> präzisiert und ergänzt. Dazu stehen Ihnen zwei Varianten zur Verfügung:</w:t>
       </w:r>
     </w:p>
     <w:p>
@@ -2185,7 +2329,39 @@
           <w:i/>
           <w:color w:val="4F81BD"/>
         </w:rPr>
-        <w:t>Zur Use Case Beschreibung gehört ein Use Case Diagramm nach UML. Dieses zeigt alle Akteure und das System selber. Akteure können Benutzer sein. Akteure können aber auch externe Systeme sein, zu welchen Ihr System eine Schnittstelle hat. Aber Achtung: Der Webserver, auf welchem Ihre Web-Applikation läuft ist kein externes System!</w:t>
+        <w:t xml:space="preserve">Zur Use Case Beschreibung gehört ein Use Case Diagramm nach UML. Dieses zeigt alle Akteure und das System </w:t>
+      </w:r>
+      <w:proofErr w:type="gramStart"/>
+      <w:r>
+        <w:rPr>
+          <w:i/>
+          <w:color w:val="4F81BD"/>
+        </w:rPr>
+        <w:t>selber</w:t>
+      </w:r>
+      <w:proofErr w:type="gramEnd"/>
+      <w:r>
+        <w:rPr>
+          <w:i/>
+          <w:color w:val="4F81BD"/>
+        </w:rPr>
+        <w:t xml:space="preserve">. Akteure können Benutzer sein. Akteure können aber auch externe Systeme sein, zu welchen Ihr System eine Schnittstelle hat. Aber Achtung: Der Webserver, auf welchem Ihre Web-Applikation </w:t>
+      </w:r>
+      <w:proofErr w:type="gramStart"/>
+      <w:r>
+        <w:rPr>
+          <w:i/>
+          <w:color w:val="4F81BD"/>
+        </w:rPr>
+        <w:t>läuft</w:t>
+      </w:r>
+      <w:proofErr w:type="gramEnd"/>
+      <w:r>
+        <w:rPr>
+          <w:i/>
+          <w:color w:val="4F81BD"/>
+        </w:rPr>
+        <w:t xml:space="preserve"> ist kein externes System!</w:t>
       </w:r>
     </w:p>
     <w:p>
@@ -2466,7 +2642,23 @@
           <w:i/>
           <w:color w:val="4F81BD"/>
         </w:rPr>
-        <w:t xml:space="preserve"> Unklar. Was ist damit gemeint? Was ist das Ziel dieses Use Cases? Neues Budget erstellen, Ausgabe erfassen, …?</w:t>
+        <w:t xml:space="preserve"> </w:t>
+      </w:r>
+      <w:proofErr w:type="gramStart"/>
+      <w:r>
+        <w:rPr>
+          <w:i/>
+          <w:color w:val="4F81BD"/>
+        </w:rPr>
+        <w:t>Unklar</w:t>
+      </w:r>
+      <w:proofErr w:type="gramEnd"/>
+      <w:r>
+        <w:rPr>
+          <w:i/>
+          <w:color w:val="4F81BD"/>
+        </w:rPr>
+        <w:t>. Was ist damit gemeint? Was ist das Ziel dieses Use Cases? Neues Budget erstellen, Ausgabe erfassen, …?</w:t>
       </w:r>
     </w:p>
     <w:p>
@@ -2599,7 +2791,6 @@
         <w:tc>
           <w:tcPr>
             <w:tcW w:w="1951" w:type="dxa"/>
-            <w:shd w:val="clear" w:color="auto" w:fill="auto"/>
           </w:tcPr>
           <w:p>
             <w:pPr>
@@ -2620,7 +2811,6 @@
         <w:tc>
           <w:tcPr>
             <w:tcW w:w="7826" w:type="dxa"/>
-            <w:shd w:val="clear" w:color="auto" w:fill="auto"/>
           </w:tcPr>
           <w:p>
             <w:pPr>
@@ -2643,7 +2833,6 @@
         <w:tc>
           <w:tcPr>
             <w:tcW w:w="1951" w:type="dxa"/>
-            <w:shd w:val="clear" w:color="auto" w:fill="auto"/>
           </w:tcPr>
           <w:p>
             <w:pPr>
@@ -2664,7 +2853,6 @@
         <w:tc>
           <w:tcPr>
             <w:tcW w:w="7826" w:type="dxa"/>
-            <w:shd w:val="clear" w:color="auto" w:fill="auto"/>
           </w:tcPr>
           <w:p>
             <w:pPr>
@@ -2687,7 +2875,6 @@
         <w:tc>
           <w:tcPr>
             <w:tcW w:w="1951" w:type="dxa"/>
-            <w:shd w:val="clear" w:color="auto" w:fill="auto"/>
           </w:tcPr>
           <w:p>
             <w:pPr>
@@ -2708,7 +2895,6 @@
         <w:tc>
           <w:tcPr>
             <w:tcW w:w="7826" w:type="dxa"/>
-            <w:shd w:val="clear" w:color="auto" w:fill="auto"/>
           </w:tcPr>
           <w:p>
             <w:pPr>
@@ -2731,7 +2917,6 @@
         <w:tc>
           <w:tcPr>
             <w:tcW w:w="1951" w:type="dxa"/>
-            <w:shd w:val="clear" w:color="auto" w:fill="auto"/>
           </w:tcPr>
           <w:p>
             <w:pPr>
@@ -2752,7 +2937,6 @@
         <w:tc>
           <w:tcPr>
             <w:tcW w:w="7826" w:type="dxa"/>
-            <w:shd w:val="clear" w:color="auto" w:fill="auto"/>
           </w:tcPr>
           <w:p>
             <w:pPr>
@@ -2775,7 +2959,6 @@
         <w:tc>
           <w:tcPr>
             <w:tcW w:w="1951" w:type="dxa"/>
-            <w:shd w:val="clear" w:color="auto" w:fill="auto"/>
           </w:tcPr>
           <w:p>
             <w:pPr>
@@ -2796,7 +2979,6 @@
         <w:tc>
           <w:tcPr>
             <w:tcW w:w="7826" w:type="dxa"/>
-            <w:shd w:val="clear" w:color="auto" w:fill="auto"/>
           </w:tcPr>
           <w:p>
             <w:pPr>
@@ -2819,7 +3001,6 @@
         <w:tc>
           <w:tcPr>
             <w:tcW w:w="1951" w:type="dxa"/>
-            <w:shd w:val="clear" w:color="auto" w:fill="auto"/>
           </w:tcPr>
           <w:p>
             <w:pPr>
@@ -2840,7 +3021,6 @@
         <w:tc>
           <w:tcPr>
             <w:tcW w:w="7826" w:type="dxa"/>
-            <w:shd w:val="clear" w:color="auto" w:fill="auto"/>
           </w:tcPr>
           <w:p>
             <w:pPr>
@@ -2955,7 +3135,6 @@
         <w:tc>
           <w:tcPr>
             <w:tcW w:w="1951" w:type="dxa"/>
-            <w:shd w:val="clear" w:color="auto" w:fill="auto"/>
           </w:tcPr>
           <w:p>
             <w:pPr>
@@ -2976,7 +3155,6 @@
         <w:tc>
           <w:tcPr>
             <w:tcW w:w="7826" w:type="dxa"/>
-            <w:shd w:val="clear" w:color="auto" w:fill="auto"/>
           </w:tcPr>
           <w:p>
             <w:pPr>
@@ -2999,7 +3177,6 @@
         <w:tc>
           <w:tcPr>
             <w:tcW w:w="1951" w:type="dxa"/>
-            <w:shd w:val="clear" w:color="auto" w:fill="auto"/>
           </w:tcPr>
           <w:p>
             <w:pPr>
@@ -3020,7 +3197,6 @@
         <w:tc>
           <w:tcPr>
             <w:tcW w:w="7826" w:type="dxa"/>
-            <w:shd w:val="clear" w:color="auto" w:fill="auto"/>
           </w:tcPr>
           <w:p>
             <w:pPr>
@@ -3043,7 +3219,6 @@
         <w:tc>
           <w:tcPr>
             <w:tcW w:w="1951" w:type="dxa"/>
-            <w:shd w:val="clear" w:color="auto" w:fill="auto"/>
           </w:tcPr>
           <w:p>
             <w:pPr>
@@ -3064,7 +3239,6 @@
         <w:tc>
           <w:tcPr>
             <w:tcW w:w="7826" w:type="dxa"/>
-            <w:shd w:val="clear" w:color="auto" w:fill="auto"/>
           </w:tcPr>
           <w:p>
             <w:pPr>
@@ -3087,7 +3261,6 @@
         <w:tc>
           <w:tcPr>
             <w:tcW w:w="1951" w:type="dxa"/>
-            <w:shd w:val="clear" w:color="auto" w:fill="auto"/>
           </w:tcPr>
           <w:p>
             <w:pPr>
@@ -3108,7 +3281,6 @@
         <w:tc>
           <w:tcPr>
             <w:tcW w:w="7826" w:type="dxa"/>
-            <w:shd w:val="clear" w:color="auto" w:fill="auto"/>
           </w:tcPr>
           <w:p>
             <w:pPr>
@@ -3233,7 +3405,23 @@
                 <w:i/>
                 <w:color w:val="4F81BD"/>
               </w:rPr>
-              <w:t>Das System validiert die Angaben des Benutzers und erstellt ein neues Benutzerkonto. Anschliessend präsentiert  das System die Bestätigungsmeldung auf der Registrierungsseite.</w:t>
+              <w:t xml:space="preserve">Das System validiert die Angaben des Benutzers und erstellt ein neues Benutzerkonto. Anschliessend </w:t>
+            </w:r>
+            <w:proofErr w:type="gramStart"/>
+            <w:r>
+              <w:rPr>
+                <w:i/>
+                <w:color w:val="4F81BD"/>
+              </w:rPr>
+              <w:t>präsentiert  das</w:t>
+            </w:r>
+            <w:proofErr w:type="gramEnd"/>
+            <w:r>
+              <w:rPr>
+                <w:i/>
+                <w:color w:val="4F81BD"/>
+              </w:rPr>
+              <w:t xml:space="preserve"> System die Bestätigungsmeldung auf der Registrierungsseite.</w:t>
             </w:r>
           </w:p>
           <w:p>
@@ -3263,7 +3451,6 @@
         <w:tc>
           <w:tcPr>
             <w:tcW w:w="1951" w:type="dxa"/>
-            <w:shd w:val="clear" w:color="auto" w:fill="auto"/>
           </w:tcPr>
           <w:p>
             <w:pPr>
@@ -3284,7 +3471,6 @@
         <w:tc>
           <w:tcPr>
             <w:tcW w:w="7826" w:type="dxa"/>
-            <w:shd w:val="clear" w:color="auto" w:fill="auto"/>
           </w:tcPr>
           <w:p>
             <w:pPr>
@@ -3307,7 +3493,6 @@
         <w:tc>
           <w:tcPr>
             <w:tcW w:w="1951" w:type="dxa"/>
-            <w:shd w:val="clear" w:color="auto" w:fill="auto"/>
           </w:tcPr>
           <w:p>
             <w:pPr>
@@ -3328,7 +3513,6 @@
         <w:tc>
           <w:tcPr>
             <w:tcW w:w="7826" w:type="dxa"/>
-            <w:shd w:val="clear" w:color="auto" w:fill="auto"/>
           </w:tcPr>
           <w:p>
             <w:pPr>
@@ -3635,23 +3819,7 @@
           <w:i/>
           <w:color w:val="4F81BD"/>
         </w:rPr>
-        <w:t>Schichten/</w:t>
-      </w:r>
-      <w:proofErr w:type="spellStart"/>
-      <w:r>
-        <w:rPr>
-          <w:i/>
-          <w:color w:val="4F81BD"/>
-        </w:rPr>
-        <w:t>Layers</w:t>
-      </w:r>
-      <w:proofErr w:type="spellEnd"/>
-      <w:r>
-        <w:rPr>
-          <w:i/>
-          <w:color w:val="4F81BD"/>
-        </w:rPr>
-        <w:t>.</w:t>
+        <w:t>Schichten/Layers.</w:t>
       </w:r>
       <w:r>
         <w:rPr>
@@ -3794,30 +3962,62 @@
           <w:color w:val="4F81BD"/>
         </w:rPr>
         <w:br/>
-        <w:t>Wenn Sie nicht objektorientiert entwickeln verwenden Sie Module. Ein Modul enthält dann Sammlungen von Prozeduren. Einzelne dieser Prozeduren bilden die Schnittstelle des Moduls. Ein Skript (z.B. PHP-Skript) kann als Modul dargestellt werden.</w:t>
-      </w:r>
-    </w:p>
-    <w:p>
-      <w:pPr>
-        <w:rPr>
-          <w:i/>
-          <w:color w:val="4F81BD"/>
-        </w:rPr>
-      </w:pPr>
-    </w:p>
-    <w:p>
-      <w:pPr>
-        <w:rPr>
-          <w:i/>
-          <w:color w:val="4F81BD"/>
-        </w:rPr>
-      </w:pPr>
-      <w:r>
-        <w:rPr>
-          <w:i/>
-          <w:color w:val="4F81BD"/>
-        </w:rPr>
-        <w:t>Wenn Sie objektorientiert vorgehen illustrieren Sie die Architektur mittels UML-Paket- und Klassendiagrammen.</w:t>
+        <w:t xml:space="preserve">Wenn Sie nicht objektorientiert </w:t>
+      </w:r>
+      <w:proofErr w:type="gramStart"/>
+      <w:r>
+        <w:rPr>
+          <w:i/>
+          <w:color w:val="4F81BD"/>
+        </w:rPr>
+        <w:t>entwickeln</w:t>
+      </w:r>
+      <w:proofErr w:type="gramEnd"/>
+      <w:r>
+        <w:rPr>
+          <w:i/>
+          <w:color w:val="4F81BD"/>
+        </w:rPr>
+        <w:t xml:space="preserve"> verwenden Sie Module. Ein Modul enthält dann Sammlungen von Prozeduren. Einzelne dieser Prozeduren bilden die Schnittstelle des Moduls. Ein Skript (z.B. PHP-Skript) kann als Modul dargestellt werden.</w:t>
+      </w:r>
+    </w:p>
+    <w:p>
+      <w:pPr>
+        <w:rPr>
+          <w:i/>
+          <w:color w:val="4F81BD"/>
+        </w:rPr>
+      </w:pPr>
+    </w:p>
+    <w:p>
+      <w:pPr>
+        <w:rPr>
+          <w:i/>
+          <w:color w:val="4F81BD"/>
+        </w:rPr>
+      </w:pPr>
+      <w:r>
+        <w:rPr>
+          <w:i/>
+          <w:color w:val="4F81BD"/>
+        </w:rPr>
+        <w:t xml:space="preserve">Wenn Sie </w:t>
+      </w:r>
+      <w:proofErr w:type="gramStart"/>
+      <w:r>
+        <w:rPr>
+          <w:i/>
+          <w:color w:val="4F81BD"/>
+        </w:rPr>
+        <w:t>objektorientiert</w:t>
+      </w:r>
+      <w:proofErr w:type="gramEnd"/>
+      <w:r>
+        <w:rPr>
+          <w:i/>
+          <w:color w:val="4F81BD"/>
+        </w:rPr>
+        <w:t xml:space="preserve"> vorgehen illustrieren Sie die Architektur mittels UML-Paket- und Klassendiagrammen.</w:t>
       </w:r>
     </w:p>
     <w:p>
@@ -4961,7 +5161,23 @@
           <w:i/>
           <w:color w:val="4F81BD"/>
         </w:rPr>
-        <w:t>Im Projektplan selber:</w:t>
+        <w:t xml:space="preserve">Im Projektplan </w:t>
+      </w:r>
+      <w:proofErr w:type="gramStart"/>
+      <w:r>
+        <w:rPr>
+          <w:i/>
+          <w:color w:val="4F81BD"/>
+        </w:rPr>
+        <w:t>selber</w:t>
+      </w:r>
+      <w:proofErr w:type="gramEnd"/>
+      <w:r>
+        <w:rPr>
+          <w:i/>
+          <w:color w:val="4F81BD"/>
+        </w:rPr>
+        <w:t>:</w:t>
       </w:r>
     </w:p>
     <w:p>
@@ -5025,7 +5241,7 @@
 </file>
 
 <file path=word/endnotes.xml><?xml version="1.0" encoding="utf-8"?>
-<w:endnotes xmlns:wpc="http://schemas.microsoft.com/office/word/2010/wordprocessingCanvas" xmlns:cx="http://schemas.microsoft.com/office/drawing/2014/chartex" xmlns:cx1="http://schemas.microsoft.com/office/drawing/2015/9/8/chartex" xmlns:cx2="http://schemas.microsoft.com/office/drawing/2015/10/21/chartex" xmlns:cx3="http://schemas.microsoft.com/office/drawing/2016/5/9/chartex" xmlns:cx4="http://schemas.microsoft.com/office/drawing/2016/5/10/chartex" xmlns:cx5="http://schemas.microsoft.com/office/drawing/2016/5/11/chartex" xmlns:cx6="http://schemas.microsoft.com/office/drawing/2016/5/12/chartex" xmlns:cx7="http://schemas.microsoft.com/office/drawing/2016/5/13/chartex" xmlns:cx8="http://schemas.microsoft.com/office/drawing/2016/5/14/chartex" xmlns:mc="http://schemas.openxmlformats.org/markup-compatibility/2006" xmlns:aink="http://schemas.microsoft.com/office/drawing/2016/ink" xmlns:am3d="http://schemas.microsoft.com/office/drawing/2017/model3d" xmlns:o="urn:schemas-microsoft-com:office:office" xmlns:r="http://schemas.openxmlformats.org/officeDocument/2006/relationships" xmlns:m="http://schemas.openxmlformats.org/officeDocument/2006/math" xmlns:v="urn:schemas-microsoft-com:vml" xmlns:wp14="http://schemas.microsoft.com/office/word/2010/wordprocessingDrawing" xmlns:wp="http://schemas.openxmlformats.org/drawingml/2006/wordprocessingDrawing" xmlns:w10="urn:schemas-microsoft-com:office:word" xmlns:w="http://schemas.openxmlformats.org/wordprocessingml/2006/main" xmlns:w14="http://schemas.microsoft.com/office/word/2010/wordml" xmlns:w15="http://schemas.microsoft.com/office/word/2012/wordml" xmlns:w16cex="http://schemas.microsoft.com/office/word/2018/wordml/cex" xmlns:w16cid="http://schemas.microsoft.com/office/word/2016/wordml/cid" xmlns:w16="http://schemas.microsoft.com/office/word/2018/wordml" xmlns:w16se="http://schemas.microsoft.com/office/word/2015/wordml/symex" xmlns:wpg="http://schemas.microsoft.com/office/word/2010/wordprocessingGroup" xmlns:wpi="http://schemas.microsoft.com/office/word/2010/wordprocessingInk" xmlns:wne="http://schemas.microsoft.com/office/word/2006/wordml" xmlns:wps="http://schemas.microsoft.com/office/word/2010/wordprocessingShape" mc:Ignorable="w14 w15 w16se w16cid w16 w16cex wp14">
+<w:endnotes xmlns:wpc="http://schemas.microsoft.com/office/word/2010/wordprocessingCanvas" xmlns:cx="http://schemas.microsoft.com/office/drawing/2014/chartex" xmlns:cx1="http://schemas.microsoft.com/office/drawing/2015/9/8/chartex" xmlns:cx2="http://schemas.microsoft.com/office/drawing/2015/10/21/chartex" xmlns:cx3="http://schemas.microsoft.com/office/drawing/2016/5/9/chartex" xmlns:cx4="http://schemas.microsoft.com/office/drawing/2016/5/10/chartex" xmlns:cx5="http://schemas.microsoft.com/office/drawing/2016/5/11/chartex" xmlns:cx6="http://schemas.microsoft.com/office/drawing/2016/5/12/chartex" xmlns:cx7="http://schemas.microsoft.com/office/drawing/2016/5/13/chartex" xmlns:cx8="http://schemas.microsoft.com/office/drawing/2016/5/14/chartex" xmlns:mc="http://schemas.openxmlformats.org/markup-compatibility/2006" xmlns:aink="http://schemas.microsoft.com/office/drawing/2016/ink" xmlns:am3d="http://schemas.microsoft.com/office/drawing/2017/model3d" xmlns:o="urn:schemas-microsoft-com:office:office" xmlns:oel="http://schemas.microsoft.com/office/2019/extlst" xmlns:r="http://schemas.openxmlformats.org/officeDocument/2006/relationships" xmlns:m="http://schemas.openxmlformats.org/officeDocument/2006/math" xmlns:v="urn:schemas-microsoft-com:vml" xmlns:wp14="http://schemas.microsoft.com/office/word/2010/wordprocessingDrawing" xmlns:wp="http://schemas.openxmlformats.org/drawingml/2006/wordprocessingDrawing" xmlns:w10="urn:schemas-microsoft-com:office:word" xmlns:w="http://schemas.openxmlformats.org/wordprocessingml/2006/main" xmlns:w14="http://schemas.microsoft.com/office/word/2010/wordml" xmlns:w15="http://schemas.microsoft.com/office/word/2012/wordml" xmlns:w16cex="http://schemas.microsoft.com/office/word/2018/wordml/cex" xmlns:w16cid="http://schemas.microsoft.com/office/word/2016/wordml/cid" xmlns:w16="http://schemas.microsoft.com/office/word/2018/wordml" xmlns:w16du="http://schemas.microsoft.com/office/word/2023/wordml/word16du" xmlns:w16sdtdh="http://schemas.microsoft.com/office/word/2020/wordml/sdtdatahash" xmlns:w16sdtfl="http://schemas.microsoft.com/office/word/2024/wordml/sdtformatlock" xmlns:w16se="http://schemas.microsoft.com/office/word/2015/wordml/symex" xmlns:wpg="http://schemas.microsoft.com/office/word/2010/wordprocessingGroup" xmlns:wpi="http://schemas.microsoft.com/office/word/2010/wordprocessingInk" xmlns:wne="http://schemas.microsoft.com/office/word/2006/wordml" xmlns:wps="http://schemas.microsoft.com/office/word/2010/wordprocessingShape" mc:Ignorable="w14 w15 w16se w16cid w16 w16cex w16sdtdh w16sdtfl w16du wp14">
   <w:endnote w:type="separator" w:id="-1">
     <w:p>
       <w:r>
@@ -5044,7 +5260,7 @@
 </file>
 
 <file path=word/footer1.xml><?xml version="1.0" encoding="utf-8"?>
-<w:ftr xmlns:wpc="http://schemas.microsoft.com/office/word/2010/wordprocessingCanvas" xmlns:cx="http://schemas.microsoft.com/office/drawing/2014/chartex" xmlns:cx1="http://schemas.microsoft.com/office/drawing/2015/9/8/chartex" xmlns:cx2="http://schemas.microsoft.com/office/drawing/2015/10/21/chartex" xmlns:cx3="http://schemas.microsoft.com/office/drawing/2016/5/9/chartex" xmlns:cx4="http://schemas.microsoft.com/office/drawing/2016/5/10/chartex" xmlns:cx5="http://schemas.microsoft.com/office/drawing/2016/5/11/chartex" xmlns:cx6="http://schemas.microsoft.com/office/drawing/2016/5/12/chartex" xmlns:cx7="http://schemas.microsoft.com/office/drawing/2016/5/13/chartex" xmlns:cx8="http://schemas.microsoft.com/office/drawing/2016/5/14/chartex" xmlns:mc="http://schemas.openxmlformats.org/markup-compatibility/2006" xmlns:aink="http://schemas.microsoft.com/office/drawing/2016/ink" xmlns:am3d="http://schemas.microsoft.com/office/drawing/2017/model3d" xmlns:o="urn:schemas-microsoft-com:office:office" xmlns:r="http://schemas.openxmlformats.org/officeDocument/2006/relationships" xmlns:m="http://schemas.openxmlformats.org/officeDocument/2006/math" xmlns:v="urn:schemas-microsoft-com:vml" xmlns:wp14="http://schemas.microsoft.com/office/word/2010/wordprocessingDrawing" xmlns:wp="http://schemas.openxmlformats.org/drawingml/2006/wordprocessingDrawing" xmlns:w10="urn:schemas-microsoft-com:office:word" xmlns:w="http://schemas.openxmlformats.org/wordprocessingml/2006/main" xmlns:w14="http://schemas.microsoft.com/office/word/2010/wordml" xmlns:w15="http://schemas.microsoft.com/office/word/2012/wordml" xmlns:w16cex="http://schemas.microsoft.com/office/word/2018/wordml/cex" xmlns:w16cid="http://schemas.microsoft.com/office/word/2016/wordml/cid" xmlns:w16="http://schemas.microsoft.com/office/word/2018/wordml" xmlns:w16se="http://schemas.microsoft.com/office/word/2015/wordml/symex" xmlns:wpg="http://schemas.microsoft.com/office/word/2010/wordprocessingGroup" xmlns:wpi="http://schemas.microsoft.com/office/word/2010/wordprocessingInk" xmlns:wne="http://schemas.microsoft.com/office/word/2006/wordml" xmlns:wps="http://schemas.microsoft.com/office/word/2010/wordprocessingShape" mc:Ignorable="w14 w15 w16se w16cid w16 w16cex wp14">
+<w:ftr xmlns:wpc="http://schemas.microsoft.com/office/word/2010/wordprocessingCanvas" xmlns:cx="http://schemas.microsoft.com/office/drawing/2014/chartex" xmlns:cx1="http://schemas.microsoft.com/office/drawing/2015/9/8/chartex" xmlns:cx2="http://schemas.microsoft.com/office/drawing/2015/10/21/chartex" xmlns:cx3="http://schemas.microsoft.com/office/drawing/2016/5/9/chartex" xmlns:cx4="http://schemas.microsoft.com/office/drawing/2016/5/10/chartex" xmlns:cx5="http://schemas.microsoft.com/office/drawing/2016/5/11/chartex" xmlns:cx6="http://schemas.microsoft.com/office/drawing/2016/5/12/chartex" xmlns:cx7="http://schemas.microsoft.com/office/drawing/2016/5/13/chartex" xmlns:cx8="http://schemas.microsoft.com/office/drawing/2016/5/14/chartex" xmlns:mc="http://schemas.openxmlformats.org/markup-compatibility/2006" xmlns:aink="http://schemas.microsoft.com/office/drawing/2016/ink" xmlns:am3d="http://schemas.microsoft.com/office/drawing/2017/model3d" xmlns:o="urn:schemas-microsoft-com:office:office" xmlns:oel="http://schemas.microsoft.com/office/2019/extlst" xmlns:r="http://schemas.openxmlformats.org/officeDocument/2006/relationships" xmlns:m="http://schemas.openxmlformats.org/officeDocument/2006/math" xmlns:v="urn:schemas-microsoft-com:vml" xmlns:wp14="http://schemas.microsoft.com/office/word/2010/wordprocessingDrawing" xmlns:wp="http://schemas.openxmlformats.org/drawingml/2006/wordprocessingDrawing" xmlns:w10="urn:schemas-microsoft-com:office:word" xmlns:w="http://schemas.openxmlformats.org/wordprocessingml/2006/main" xmlns:w14="http://schemas.microsoft.com/office/word/2010/wordml" xmlns:w15="http://schemas.microsoft.com/office/word/2012/wordml" xmlns:w16cex="http://schemas.microsoft.com/office/word/2018/wordml/cex" xmlns:w16cid="http://schemas.microsoft.com/office/word/2016/wordml/cid" xmlns:w16="http://schemas.microsoft.com/office/word/2018/wordml" xmlns:w16du="http://schemas.microsoft.com/office/word/2023/wordml/word16du" xmlns:w16sdtdh="http://schemas.microsoft.com/office/word/2020/wordml/sdtdatahash" xmlns:w16sdtfl="http://schemas.microsoft.com/office/word/2024/wordml/sdtformatlock" xmlns:w16se="http://schemas.microsoft.com/office/word/2015/wordml/symex" xmlns:wpg="http://schemas.microsoft.com/office/word/2010/wordprocessingGroup" xmlns:wpi="http://schemas.microsoft.com/office/word/2010/wordprocessingInk" xmlns:wne="http://schemas.microsoft.com/office/word/2006/wordml" xmlns:wps="http://schemas.microsoft.com/office/word/2010/wordprocessingShape" mc:Ignorable="w14 w15 w16se w16cid w16 w16cex w16sdtdh w16sdtfl w16du wp14">
   <w:tbl>
     <w:tblPr>
       <w:tblW w:w="9777" w:type="dxa"/>
@@ -5102,25 +5318,22 @@
           <w:tcBorders>
             <w:top w:val="single" w:sz="4" w:space="0" w:color="auto"/>
           </w:tcBorders>
-          <w:shd w:val="clear" w:color="auto" w:fill="auto"/>
         </w:tcPr>
         <w:p>
           <w:pPr>
             <w:pStyle w:val="Fuzeile"/>
             <w:spacing w:line="240" w:lineRule="auto"/>
             <w:rPr>
-              <w:color w:val="4F81BD" w:themeColor="accent1"/>
               <w:sz w:val="20"/>
               <w:szCs w:val="20"/>
             </w:rPr>
           </w:pPr>
           <w:r>
             <w:rPr>
-              <w:color w:val="4F81BD" w:themeColor="accent1"/>
               <w:sz w:val="20"/>
               <w:szCs w:val="20"/>
             </w:rPr>
-            <w:t>[Dateiname]</w:t>
+            <w:t>Konzeptbericht.pdf</w:t>
           </w:r>
         </w:p>
       </w:tc>
@@ -5130,7 +5343,6 @@
           <w:tcBorders>
             <w:top w:val="single" w:sz="4" w:space="0" w:color="auto"/>
           </w:tcBorders>
-          <w:shd w:val="clear" w:color="auto" w:fill="auto"/>
         </w:tcPr>
         <w:p>
           <w:pPr>
@@ -5151,11 +5363,10 @@
           </w:r>
           <w:r>
             <w:rPr>
-              <w:color w:val="548DD4"/>
               <w:sz w:val="20"/>
               <w:szCs w:val="20"/>
             </w:rPr>
-            <w:t>##.##.##</w:t>
+            <w:t>16.10.2025</w:t>
           </w:r>
         </w:p>
       </w:tc>
@@ -5166,7 +5377,6 @@
           <w:tcBorders>
             <w:top w:val="single" w:sz="4" w:space="0" w:color="auto"/>
           </w:tcBorders>
-          <w:shd w:val="clear" w:color="auto" w:fill="auto"/>
         </w:tcPr>
         <w:p>
           <w:pPr>
@@ -5282,7 +5492,7 @@
 </file>
 
 <file path=word/footer2.xml><?xml version="1.0" encoding="utf-8"?>
-<w:ftr xmlns:wpc="http://schemas.microsoft.com/office/word/2010/wordprocessingCanvas" xmlns:cx="http://schemas.microsoft.com/office/drawing/2014/chartex" xmlns:cx1="http://schemas.microsoft.com/office/drawing/2015/9/8/chartex" xmlns:cx2="http://schemas.microsoft.com/office/drawing/2015/10/21/chartex" xmlns:cx3="http://schemas.microsoft.com/office/drawing/2016/5/9/chartex" xmlns:cx4="http://schemas.microsoft.com/office/drawing/2016/5/10/chartex" xmlns:cx5="http://schemas.microsoft.com/office/drawing/2016/5/11/chartex" xmlns:cx6="http://schemas.microsoft.com/office/drawing/2016/5/12/chartex" xmlns:cx7="http://schemas.microsoft.com/office/drawing/2016/5/13/chartex" xmlns:cx8="http://schemas.microsoft.com/office/drawing/2016/5/14/chartex" xmlns:mc="http://schemas.openxmlformats.org/markup-compatibility/2006" xmlns:aink="http://schemas.microsoft.com/office/drawing/2016/ink" xmlns:am3d="http://schemas.microsoft.com/office/drawing/2017/model3d" xmlns:o="urn:schemas-microsoft-com:office:office" xmlns:r="http://schemas.openxmlformats.org/officeDocument/2006/relationships" xmlns:m="http://schemas.openxmlformats.org/officeDocument/2006/math" xmlns:v="urn:schemas-microsoft-com:vml" xmlns:wp14="http://schemas.microsoft.com/office/word/2010/wordprocessingDrawing" xmlns:wp="http://schemas.openxmlformats.org/drawingml/2006/wordprocessingDrawing" xmlns:w10="urn:schemas-microsoft-com:office:word" xmlns:w="http://schemas.openxmlformats.org/wordprocessingml/2006/main" xmlns:w14="http://schemas.microsoft.com/office/word/2010/wordml" xmlns:w15="http://schemas.microsoft.com/office/word/2012/wordml" xmlns:w16cex="http://schemas.microsoft.com/office/word/2018/wordml/cex" xmlns:w16cid="http://schemas.microsoft.com/office/word/2016/wordml/cid" xmlns:w16="http://schemas.microsoft.com/office/word/2018/wordml" xmlns:w16se="http://schemas.microsoft.com/office/word/2015/wordml/symex" xmlns:wpg="http://schemas.microsoft.com/office/word/2010/wordprocessingGroup" xmlns:wpi="http://schemas.microsoft.com/office/word/2010/wordprocessingInk" xmlns:wne="http://schemas.microsoft.com/office/word/2006/wordml" xmlns:wps="http://schemas.microsoft.com/office/word/2010/wordprocessingShape" mc:Ignorable="w14 w15 w16se w16cid w16 w16cex wp14">
+<w:ftr xmlns:wpc="http://schemas.microsoft.com/office/word/2010/wordprocessingCanvas" xmlns:cx="http://schemas.microsoft.com/office/drawing/2014/chartex" xmlns:cx1="http://schemas.microsoft.com/office/drawing/2015/9/8/chartex" xmlns:cx2="http://schemas.microsoft.com/office/drawing/2015/10/21/chartex" xmlns:cx3="http://schemas.microsoft.com/office/drawing/2016/5/9/chartex" xmlns:cx4="http://schemas.microsoft.com/office/drawing/2016/5/10/chartex" xmlns:cx5="http://schemas.microsoft.com/office/drawing/2016/5/11/chartex" xmlns:cx6="http://schemas.microsoft.com/office/drawing/2016/5/12/chartex" xmlns:cx7="http://schemas.microsoft.com/office/drawing/2016/5/13/chartex" xmlns:cx8="http://schemas.microsoft.com/office/drawing/2016/5/14/chartex" xmlns:mc="http://schemas.openxmlformats.org/markup-compatibility/2006" xmlns:aink="http://schemas.microsoft.com/office/drawing/2016/ink" xmlns:am3d="http://schemas.microsoft.com/office/drawing/2017/model3d" xmlns:o="urn:schemas-microsoft-com:office:office" xmlns:oel="http://schemas.microsoft.com/office/2019/extlst" xmlns:r="http://schemas.openxmlformats.org/officeDocument/2006/relationships" xmlns:m="http://schemas.openxmlformats.org/officeDocument/2006/math" xmlns:v="urn:schemas-microsoft-com:vml" xmlns:wp14="http://schemas.microsoft.com/office/word/2010/wordprocessingDrawing" xmlns:wp="http://schemas.openxmlformats.org/drawingml/2006/wordprocessingDrawing" xmlns:w10="urn:schemas-microsoft-com:office:word" xmlns:w="http://schemas.openxmlformats.org/wordprocessingml/2006/main" xmlns:w14="http://schemas.microsoft.com/office/word/2010/wordml" xmlns:w15="http://schemas.microsoft.com/office/word/2012/wordml" xmlns:w16cex="http://schemas.microsoft.com/office/word/2018/wordml/cex" xmlns:w16cid="http://schemas.microsoft.com/office/word/2016/wordml/cid" xmlns:w16="http://schemas.microsoft.com/office/word/2018/wordml" xmlns:w16du="http://schemas.microsoft.com/office/word/2023/wordml/word16du" xmlns:w16sdtdh="http://schemas.microsoft.com/office/word/2020/wordml/sdtdatahash" xmlns:w16sdtfl="http://schemas.microsoft.com/office/word/2024/wordml/sdtformatlock" xmlns:w16se="http://schemas.microsoft.com/office/word/2015/wordml/symex" xmlns:wpg="http://schemas.microsoft.com/office/word/2010/wordprocessingGroup" xmlns:wpi="http://schemas.microsoft.com/office/word/2010/wordprocessingInk" xmlns:wne="http://schemas.microsoft.com/office/word/2006/wordml" xmlns:wps="http://schemas.microsoft.com/office/word/2010/wordprocessingShape" mc:Ignorable="w14 w15 w16se w16cid w16 w16cex w16sdtdh w16sdtfl w16du wp14">
   <w:tbl>
     <w:tblPr>
       <w:tblW w:w="9215" w:type="dxa"/>
@@ -5418,7 +5628,7 @@
 </file>
 
 <file path=word/footnotes.xml><?xml version="1.0" encoding="utf-8"?>
-<w:footnotes xmlns:wpc="http://schemas.microsoft.com/office/word/2010/wordprocessingCanvas" xmlns:cx="http://schemas.microsoft.com/office/drawing/2014/chartex" xmlns:cx1="http://schemas.microsoft.com/office/drawing/2015/9/8/chartex" xmlns:cx2="http://schemas.microsoft.com/office/drawing/2015/10/21/chartex" xmlns:cx3="http://schemas.microsoft.com/office/drawing/2016/5/9/chartex" xmlns:cx4="http://schemas.microsoft.com/office/drawing/2016/5/10/chartex" xmlns:cx5="http://schemas.microsoft.com/office/drawing/2016/5/11/chartex" xmlns:cx6="http://schemas.microsoft.com/office/drawing/2016/5/12/chartex" xmlns:cx7="http://schemas.microsoft.com/office/drawing/2016/5/13/chartex" xmlns:cx8="http://schemas.microsoft.com/office/drawing/2016/5/14/chartex" xmlns:mc="http://schemas.openxmlformats.org/markup-compatibility/2006" xmlns:aink="http://schemas.microsoft.com/office/drawing/2016/ink" xmlns:am3d="http://schemas.microsoft.com/office/drawing/2017/model3d" xmlns:o="urn:schemas-microsoft-com:office:office" xmlns:r="http://schemas.openxmlformats.org/officeDocument/2006/relationships" xmlns:m="http://schemas.openxmlformats.org/officeDocument/2006/math" xmlns:v="urn:schemas-microsoft-com:vml" xmlns:wp14="http://schemas.microsoft.com/office/word/2010/wordprocessingDrawing" xmlns:wp="http://schemas.openxmlformats.org/drawingml/2006/wordprocessingDrawing" xmlns:w10="urn:schemas-microsoft-com:office:word" xmlns:w="http://schemas.openxmlformats.org/wordprocessingml/2006/main" xmlns:w14="http://schemas.microsoft.com/office/word/2010/wordml" xmlns:w15="http://schemas.microsoft.com/office/word/2012/wordml" xmlns:w16cex="http://schemas.microsoft.com/office/word/2018/wordml/cex" xmlns:w16cid="http://schemas.microsoft.com/office/word/2016/wordml/cid" xmlns:w16="http://schemas.microsoft.com/office/word/2018/wordml" xmlns:w16se="http://schemas.microsoft.com/office/word/2015/wordml/symex" xmlns:wpg="http://schemas.microsoft.com/office/word/2010/wordprocessingGroup" xmlns:wpi="http://schemas.microsoft.com/office/word/2010/wordprocessingInk" xmlns:wne="http://schemas.microsoft.com/office/word/2006/wordml" xmlns:wps="http://schemas.microsoft.com/office/word/2010/wordprocessingShape" mc:Ignorable="w14 w15 w16se w16cid w16 w16cex wp14">
+<w:footnotes xmlns:wpc="http://schemas.microsoft.com/office/word/2010/wordprocessingCanvas" xmlns:cx="http://schemas.microsoft.com/office/drawing/2014/chartex" xmlns:cx1="http://schemas.microsoft.com/office/drawing/2015/9/8/chartex" xmlns:cx2="http://schemas.microsoft.com/office/drawing/2015/10/21/chartex" xmlns:cx3="http://schemas.microsoft.com/office/drawing/2016/5/9/chartex" xmlns:cx4="http://schemas.microsoft.com/office/drawing/2016/5/10/chartex" xmlns:cx5="http://schemas.microsoft.com/office/drawing/2016/5/11/chartex" xmlns:cx6="http://schemas.microsoft.com/office/drawing/2016/5/12/chartex" xmlns:cx7="http://schemas.microsoft.com/office/drawing/2016/5/13/chartex" xmlns:cx8="http://schemas.microsoft.com/office/drawing/2016/5/14/chartex" xmlns:mc="http://schemas.openxmlformats.org/markup-compatibility/2006" xmlns:aink="http://schemas.microsoft.com/office/drawing/2016/ink" xmlns:am3d="http://schemas.microsoft.com/office/drawing/2017/model3d" xmlns:o="urn:schemas-microsoft-com:office:office" xmlns:oel="http://schemas.microsoft.com/office/2019/extlst" xmlns:r="http://schemas.openxmlformats.org/officeDocument/2006/relationships" xmlns:m="http://schemas.openxmlformats.org/officeDocument/2006/math" xmlns:v="urn:schemas-microsoft-com:vml" xmlns:wp14="http://schemas.microsoft.com/office/word/2010/wordprocessingDrawing" xmlns:wp="http://schemas.openxmlformats.org/drawingml/2006/wordprocessingDrawing" xmlns:w10="urn:schemas-microsoft-com:office:word" xmlns:w="http://schemas.openxmlformats.org/wordprocessingml/2006/main" xmlns:w14="http://schemas.microsoft.com/office/word/2010/wordml" xmlns:w15="http://schemas.microsoft.com/office/word/2012/wordml" xmlns:w16cex="http://schemas.microsoft.com/office/word/2018/wordml/cex" xmlns:w16cid="http://schemas.microsoft.com/office/word/2016/wordml/cid" xmlns:w16="http://schemas.microsoft.com/office/word/2018/wordml" xmlns:w16du="http://schemas.microsoft.com/office/word/2023/wordml/word16du" xmlns:w16sdtdh="http://schemas.microsoft.com/office/word/2020/wordml/sdtdatahash" xmlns:w16sdtfl="http://schemas.microsoft.com/office/word/2024/wordml/sdtformatlock" xmlns:w16se="http://schemas.microsoft.com/office/word/2015/wordml/symex" xmlns:wpg="http://schemas.microsoft.com/office/word/2010/wordprocessingGroup" xmlns:wpi="http://schemas.microsoft.com/office/word/2010/wordprocessingInk" xmlns:wne="http://schemas.microsoft.com/office/word/2006/wordml" xmlns:wps="http://schemas.microsoft.com/office/word/2010/wordprocessingShape" mc:Ignorable="w14 w15 w16se w16cid w16 w16cex w16sdtdh w16sdtfl w16du wp14">
   <w:footnote w:type="separator" w:id="-1">
     <w:p>
       <w:r>
@@ -5437,7 +5647,7 @@
 </file>
 
 <file path=word/header1.xml><?xml version="1.0" encoding="utf-8"?>
-<w:hdr xmlns:wpc="http://schemas.microsoft.com/office/word/2010/wordprocessingCanvas" xmlns:cx="http://schemas.microsoft.com/office/drawing/2014/chartex" xmlns:cx1="http://schemas.microsoft.com/office/drawing/2015/9/8/chartex" xmlns:cx2="http://schemas.microsoft.com/office/drawing/2015/10/21/chartex" xmlns:cx3="http://schemas.microsoft.com/office/drawing/2016/5/9/chartex" xmlns:cx4="http://schemas.microsoft.com/office/drawing/2016/5/10/chartex" xmlns:cx5="http://schemas.microsoft.com/office/drawing/2016/5/11/chartex" xmlns:cx6="http://schemas.microsoft.com/office/drawing/2016/5/12/chartex" xmlns:cx7="http://schemas.microsoft.com/office/drawing/2016/5/13/chartex" xmlns:cx8="http://schemas.microsoft.com/office/drawing/2016/5/14/chartex" xmlns:mc="http://schemas.openxmlformats.org/markup-compatibility/2006" xmlns:aink="http://schemas.microsoft.com/office/drawing/2016/ink" xmlns:am3d="http://schemas.microsoft.com/office/drawing/2017/model3d" xmlns:o="urn:schemas-microsoft-com:office:office" xmlns:r="http://schemas.openxmlformats.org/officeDocument/2006/relationships" xmlns:m="http://schemas.openxmlformats.org/officeDocument/2006/math" xmlns:v="urn:schemas-microsoft-com:vml" xmlns:wp14="http://schemas.microsoft.com/office/word/2010/wordprocessingDrawing" xmlns:wp="http://schemas.openxmlformats.org/drawingml/2006/wordprocessingDrawing" xmlns:w10="urn:schemas-microsoft-com:office:word" xmlns:w="http://schemas.openxmlformats.org/wordprocessingml/2006/main" xmlns:w14="http://schemas.microsoft.com/office/word/2010/wordml" xmlns:w15="http://schemas.microsoft.com/office/word/2012/wordml" xmlns:w16cex="http://schemas.microsoft.com/office/word/2018/wordml/cex" xmlns:w16cid="http://schemas.microsoft.com/office/word/2016/wordml/cid" xmlns:w16="http://schemas.microsoft.com/office/word/2018/wordml" xmlns:w16se="http://schemas.microsoft.com/office/word/2015/wordml/symex" xmlns:wpg="http://schemas.microsoft.com/office/word/2010/wordprocessingGroup" xmlns:wpi="http://schemas.microsoft.com/office/word/2010/wordprocessingInk" xmlns:wne="http://schemas.microsoft.com/office/word/2006/wordml" xmlns:wps="http://schemas.microsoft.com/office/word/2010/wordprocessingShape" mc:Ignorable="w14 w15 w16se w16cid w16 w16cex wp14">
+<w:hdr xmlns:wpc="http://schemas.microsoft.com/office/word/2010/wordprocessingCanvas" xmlns:cx="http://schemas.microsoft.com/office/drawing/2014/chartex" xmlns:cx1="http://schemas.microsoft.com/office/drawing/2015/9/8/chartex" xmlns:cx2="http://schemas.microsoft.com/office/drawing/2015/10/21/chartex" xmlns:cx3="http://schemas.microsoft.com/office/drawing/2016/5/9/chartex" xmlns:cx4="http://schemas.microsoft.com/office/drawing/2016/5/10/chartex" xmlns:cx5="http://schemas.microsoft.com/office/drawing/2016/5/11/chartex" xmlns:cx6="http://schemas.microsoft.com/office/drawing/2016/5/12/chartex" xmlns:cx7="http://schemas.microsoft.com/office/drawing/2016/5/13/chartex" xmlns:cx8="http://schemas.microsoft.com/office/drawing/2016/5/14/chartex" xmlns:mc="http://schemas.openxmlformats.org/markup-compatibility/2006" xmlns:aink="http://schemas.microsoft.com/office/drawing/2016/ink" xmlns:am3d="http://schemas.microsoft.com/office/drawing/2017/model3d" xmlns:o="urn:schemas-microsoft-com:office:office" xmlns:oel="http://schemas.microsoft.com/office/2019/extlst" xmlns:r="http://schemas.openxmlformats.org/officeDocument/2006/relationships" xmlns:m="http://schemas.openxmlformats.org/officeDocument/2006/math" xmlns:v="urn:schemas-microsoft-com:vml" xmlns:wp14="http://schemas.microsoft.com/office/word/2010/wordprocessingDrawing" xmlns:wp="http://schemas.openxmlformats.org/drawingml/2006/wordprocessingDrawing" xmlns:w10="urn:schemas-microsoft-com:office:word" xmlns:w="http://schemas.openxmlformats.org/wordprocessingml/2006/main" xmlns:w14="http://schemas.microsoft.com/office/word/2010/wordml" xmlns:w15="http://schemas.microsoft.com/office/word/2012/wordml" xmlns:w16cex="http://schemas.microsoft.com/office/word/2018/wordml/cex" xmlns:w16cid="http://schemas.microsoft.com/office/word/2016/wordml/cid" xmlns:w16="http://schemas.microsoft.com/office/word/2018/wordml" xmlns:w16du="http://schemas.microsoft.com/office/word/2023/wordml/word16du" xmlns:w16sdtdh="http://schemas.microsoft.com/office/word/2020/wordml/sdtdatahash" xmlns:w16sdtfl="http://schemas.microsoft.com/office/word/2024/wordml/sdtformatlock" xmlns:w16se="http://schemas.microsoft.com/office/word/2015/wordml/symex" xmlns:wpg="http://schemas.microsoft.com/office/word/2010/wordprocessingGroup" xmlns:wpi="http://schemas.microsoft.com/office/word/2010/wordprocessingInk" xmlns:wne="http://schemas.microsoft.com/office/word/2006/wordml" xmlns:wps="http://schemas.microsoft.com/office/word/2010/wordprocessingShape" mc:Ignorable="w14 w15 w16se w16cid w16 w16cex w16sdtdh w16sdtfl w16du wp14">
   <w:tbl>
     <w:tblPr>
       <w:tblW w:w="0" w:type="auto"/>
@@ -5447,14 +5657,13 @@
       <w:tblLook w:val="01E0" w:firstRow="1" w:lastRow="1" w:firstColumn="1" w:lastColumn="1" w:noHBand="0" w:noVBand="0"/>
     </w:tblPr>
     <w:tblGrid>
-      <w:gridCol w:w="4608"/>
-      <w:gridCol w:w="4463"/>
+      <w:gridCol w:w="4609"/>
+      <w:gridCol w:w="4462"/>
     </w:tblGrid>
     <w:tr>
       <w:tc>
         <w:tcPr>
           <w:tcW w:w="4734" w:type="dxa"/>
-          <w:shd w:val="clear" w:color="auto" w:fill="auto"/>
         </w:tcPr>
         <w:p>
           <w:pPr>
@@ -5525,25 +5734,26 @@
       <w:tc>
         <w:tcPr>
           <w:tcW w:w="4553" w:type="dxa"/>
-          <w:shd w:val="clear" w:color="auto" w:fill="auto"/>
         </w:tcPr>
         <w:p>
           <w:pPr>
             <w:pStyle w:val="Kopfzeile"/>
             <w:jc w:val="right"/>
             <w:rPr>
-              <w:color w:val="548DD4"/>
+              <w:b/>
+              <w:bCs/>
               <w:sz w:val="16"/>
               <w:szCs w:val="16"/>
             </w:rPr>
           </w:pPr>
           <w:r>
             <w:rPr>
-              <w:color w:val="548DD4"/>
+              <w:b/>
+              <w:bCs/>
               <w:sz w:val="16"/>
               <w:szCs w:val="16"/>
             </w:rPr>
-            <w:t>&lt;Projektname&gt;</w:t>
+            <w:t>Bomb.io</w:t>
           </w:r>
         </w:p>
         <w:p>
@@ -5571,7 +5781,7 @@
 </file>
 
 <file path=word/header2.xml><?xml version="1.0" encoding="utf-8"?>
-<w:hdr xmlns:wpc="http://schemas.microsoft.com/office/word/2010/wordprocessingCanvas" xmlns:cx="http://schemas.microsoft.com/office/drawing/2014/chartex" xmlns:cx1="http://schemas.microsoft.com/office/drawing/2015/9/8/chartex" xmlns:cx2="http://schemas.microsoft.com/office/drawing/2015/10/21/chartex" xmlns:cx3="http://schemas.microsoft.com/office/drawing/2016/5/9/chartex" xmlns:cx4="http://schemas.microsoft.com/office/drawing/2016/5/10/chartex" xmlns:cx5="http://schemas.microsoft.com/office/drawing/2016/5/11/chartex" xmlns:cx6="http://schemas.microsoft.com/office/drawing/2016/5/12/chartex" xmlns:cx7="http://schemas.microsoft.com/office/drawing/2016/5/13/chartex" xmlns:cx8="http://schemas.microsoft.com/office/drawing/2016/5/14/chartex" xmlns:mc="http://schemas.openxmlformats.org/markup-compatibility/2006" xmlns:aink="http://schemas.microsoft.com/office/drawing/2016/ink" xmlns:am3d="http://schemas.microsoft.com/office/drawing/2017/model3d" xmlns:o="urn:schemas-microsoft-com:office:office" xmlns:r="http://schemas.openxmlformats.org/officeDocument/2006/relationships" xmlns:m="http://schemas.openxmlformats.org/officeDocument/2006/math" xmlns:v="urn:schemas-microsoft-com:vml" xmlns:wp14="http://schemas.microsoft.com/office/word/2010/wordprocessingDrawing" xmlns:wp="http://schemas.openxmlformats.org/drawingml/2006/wordprocessingDrawing" xmlns:w10="urn:schemas-microsoft-com:office:word" xmlns:w="http://schemas.openxmlformats.org/wordprocessingml/2006/main" xmlns:w14="http://schemas.microsoft.com/office/word/2010/wordml" xmlns:w15="http://schemas.microsoft.com/office/word/2012/wordml" xmlns:w16cex="http://schemas.microsoft.com/office/word/2018/wordml/cex" xmlns:w16cid="http://schemas.microsoft.com/office/word/2016/wordml/cid" xmlns:w16="http://schemas.microsoft.com/office/word/2018/wordml" xmlns:w16se="http://schemas.microsoft.com/office/word/2015/wordml/symex" xmlns:wpg="http://schemas.microsoft.com/office/word/2010/wordprocessingGroup" xmlns:wpi="http://schemas.microsoft.com/office/word/2010/wordprocessingInk" xmlns:wne="http://schemas.microsoft.com/office/word/2006/wordml" xmlns:wps="http://schemas.microsoft.com/office/word/2010/wordprocessingShape" mc:Ignorable="w14 w15 w16se w16cid w16 w16cex wp14">
+<w:hdr xmlns:wpc="http://schemas.microsoft.com/office/word/2010/wordprocessingCanvas" xmlns:cx="http://schemas.microsoft.com/office/drawing/2014/chartex" xmlns:cx1="http://schemas.microsoft.com/office/drawing/2015/9/8/chartex" xmlns:cx2="http://schemas.microsoft.com/office/drawing/2015/10/21/chartex" xmlns:cx3="http://schemas.microsoft.com/office/drawing/2016/5/9/chartex" xmlns:cx4="http://schemas.microsoft.com/office/drawing/2016/5/10/chartex" xmlns:cx5="http://schemas.microsoft.com/office/drawing/2016/5/11/chartex" xmlns:cx6="http://schemas.microsoft.com/office/drawing/2016/5/12/chartex" xmlns:cx7="http://schemas.microsoft.com/office/drawing/2016/5/13/chartex" xmlns:cx8="http://schemas.microsoft.com/office/drawing/2016/5/14/chartex" xmlns:mc="http://schemas.openxmlformats.org/markup-compatibility/2006" xmlns:aink="http://schemas.microsoft.com/office/drawing/2016/ink" xmlns:am3d="http://schemas.microsoft.com/office/drawing/2017/model3d" xmlns:o="urn:schemas-microsoft-com:office:office" xmlns:oel="http://schemas.microsoft.com/office/2019/extlst" xmlns:r="http://schemas.openxmlformats.org/officeDocument/2006/relationships" xmlns:m="http://schemas.openxmlformats.org/officeDocument/2006/math" xmlns:v="urn:schemas-microsoft-com:vml" xmlns:wp14="http://schemas.microsoft.com/office/word/2010/wordprocessingDrawing" xmlns:wp="http://schemas.openxmlformats.org/drawingml/2006/wordprocessingDrawing" xmlns:w10="urn:schemas-microsoft-com:office:word" xmlns:w="http://schemas.openxmlformats.org/wordprocessingml/2006/main" xmlns:w14="http://schemas.microsoft.com/office/word/2010/wordml" xmlns:w15="http://schemas.microsoft.com/office/word/2012/wordml" xmlns:w16cex="http://schemas.microsoft.com/office/word/2018/wordml/cex" xmlns:w16cid="http://schemas.microsoft.com/office/word/2016/wordml/cid" xmlns:w16="http://schemas.microsoft.com/office/word/2018/wordml" xmlns:w16du="http://schemas.microsoft.com/office/word/2023/wordml/word16du" xmlns:w16sdtdh="http://schemas.microsoft.com/office/word/2020/wordml/sdtdatahash" xmlns:w16sdtfl="http://schemas.microsoft.com/office/word/2024/wordml/sdtformatlock" xmlns:w16se="http://schemas.microsoft.com/office/word/2015/wordml/symex" xmlns:wpg="http://schemas.microsoft.com/office/word/2010/wordprocessingGroup" xmlns:wpi="http://schemas.microsoft.com/office/word/2010/wordprocessingInk" xmlns:wne="http://schemas.microsoft.com/office/word/2006/wordml" xmlns:wps="http://schemas.microsoft.com/office/word/2010/wordprocessingShape" mc:Ignorable="w14 w15 w16se w16cid w16 w16cex w16sdtdh w16sdtfl w16du wp14">
   <w:p>
     <w:pPr>
       <w:pStyle w:val="zCDBPlatzhalter"/>
@@ -5626,7 +5836,7 @@
 </file>
 
 <file path=word/numbering.xml><?xml version="1.0" encoding="utf-8"?>
-<w:numbering xmlns:wpc="http://schemas.microsoft.com/office/word/2010/wordprocessingCanvas" xmlns:cx="http://schemas.microsoft.com/office/drawing/2014/chartex" xmlns:cx1="http://schemas.microsoft.com/office/drawing/2015/9/8/chartex" xmlns:cx2="http://schemas.microsoft.com/office/drawing/2015/10/21/chartex" xmlns:cx3="http://schemas.microsoft.com/office/drawing/2016/5/9/chartex" xmlns:cx4="http://schemas.microsoft.com/office/drawing/2016/5/10/chartex" xmlns:cx5="http://schemas.microsoft.com/office/drawing/2016/5/11/chartex" xmlns:cx6="http://schemas.microsoft.com/office/drawing/2016/5/12/chartex" xmlns:cx7="http://schemas.microsoft.com/office/drawing/2016/5/13/chartex" xmlns:cx8="http://schemas.microsoft.com/office/drawing/2016/5/14/chartex" xmlns:mc="http://schemas.openxmlformats.org/markup-compatibility/2006" xmlns:aink="http://schemas.microsoft.com/office/drawing/2016/ink" xmlns:am3d="http://schemas.microsoft.com/office/drawing/2017/model3d" xmlns:o="urn:schemas-microsoft-com:office:office" xmlns:r="http://schemas.openxmlformats.org/officeDocument/2006/relationships" xmlns:m="http://schemas.openxmlformats.org/officeDocument/2006/math" xmlns:v="urn:schemas-microsoft-com:vml" xmlns:wp14="http://schemas.microsoft.com/office/word/2010/wordprocessingDrawing" xmlns:wp="http://schemas.openxmlformats.org/drawingml/2006/wordprocessingDrawing" xmlns:w10="urn:schemas-microsoft-com:office:word" xmlns:w="http://schemas.openxmlformats.org/wordprocessingml/2006/main" xmlns:w14="http://schemas.microsoft.com/office/word/2010/wordml" xmlns:w15="http://schemas.microsoft.com/office/word/2012/wordml" xmlns:w16cex="http://schemas.microsoft.com/office/word/2018/wordml/cex" xmlns:w16cid="http://schemas.microsoft.com/office/word/2016/wordml/cid" xmlns:w16="http://schemas.microsoft.com/office/word/2018/wordml" xmlns:w16se="http://schemas.microsoft.com/office/word/2015/wordml/symex" xmlns:wpg="http://schemas.microsoft.com/office/word/2010/wordprocessingGroup" xmlns:wpi="http://schemas.microsoft.com/office/word/2010/wordprocessingInk" xmlns:wne="http://schemas.microsoft.com/office/word/2006/wordml" xmlns:wps="http://schemas.microsoft.com/office/word/2010/wordprocessingShape" mc:Ignorable="w14 w15 w16se w16cid w16 w16cex wp14">
+<w:numbering xmlns:wpc="http://schemas.microsoft.com/office/word/2010/wordprocessingCanvas" xmlns:cx="http://schemas.microsoft.com/office/drawing/2014/chartex" xmlns:cx1="http://schemas.microsoft.com/office/drawing/2015/9/8/chartex" xmlns:cx2="http://schemas.microsoft.com/office/drawing/2015/10/21/chartex" xmlns:cx3="http://schemas.microsoft.com/office/drawing/2016/5/9/chartex" xmlns:cx4="http://schemas.microsoft.com/office/drawing/2016/5/10/chartex" xmlns:cx5="http://schemas.microsoft.com/office/drawing/2016/5/11/chartex" xmlns:cx6="http://schemas.microsoft.com/office/drawing/2016/5/12/chartex" xmlns:cx7="http://schemas.microsoft.com/office/drawing/2016/5/13/chartex" xmlns:cx8="http://schemas.microsoft.com/office/drawing/2016/5/14/chartex" xmlns:mc="http://schemas.openxmlformats.org/markup-compatibility/2006" xmlns:aink="http://schemas.microsoft.com/office/drawing/2016/ink" xmlns:am3d="http://schemas.microsoft.com/office/drawing/2017/model3d" xmlns:o="urn:schemas-microsoft-com:office:office" xmlns:oel="http://schemas.microsoft.com/office/2019/extlst" xmlns:r="http://schemas.openxmlformats.org/officeDocument/2006/relationships" xmlns:m="http://schemas.openxmlformats.org/officeDocument/2006/math" xmlns:v="urn:schemas-microsoft-com:vml" xmlns:wp14="http://schemas.microsoft.com/office/word/2010/wordprocessingDrawing" xmlns:wp="http://schemas.openxmlformats.org/drawingml/2006/wordprocessingDrawing" xmlns:w10="urn:schemas-microsoft-com:office:word" xmlns:w="http://schemas.openxmlformats.org/wordprocessingml/2006/main" xmlns:w14="http://schemas.microsoft.com/office/word/2010/wordml" xmlns:w15="http://schemas.microsoft.com/office/word/2012/wordml" xmlns:w16cex="http://schemas.microsoft.com/office/word/2018/wordml/cex" xmlns:w16cid="http://schemas.microsoft.com/office/word/2016/wordml/cid" xmlns:w16="http://schemas.microsoft.com/office/word/2018/wordml" xmlns:w16du="http://schemas.microsoft.com/office/word/2023/wordml/word16du" xmlns:w16sdtdh="http://schemas.microsoft.com/office/word/2020/wordml/sdtdatahash" xmlns:w16sdtfl="http://schemas.microsoft.com/office/word/2024/wordml/sdtformatlock" xmlns:w16se="http://schemas.microsoft.com/office/word/2015/wordml/symex" xmlns:wpg="http://schemas.microsoft.com/office/word/2010/wordprocessingGroup" xmlns:wpi="http://schemas.microsoft.com/office/word/2010/wordprocessingInk" xmlns:wne="http://schemas.microsoft.com/office/word/2006/wordml" xmlns:wps="http://schemas.microsoft.com/office/word/2010/wordprocessingShape" mc:Ignorable="w14 w15 w16se w16cid w16 w16cex w16sdtdh w16sdtfl w16du wp14">
   <w:abstractNum w:abstractNumId="0" w15:restartNumberingAfterBreak="0">
     <w:nsid w:val="00000001"/>
     <w:multiLevelType w:val="multilevel"/>
@@ -8935,94 +9145,94 @@
       </w:rPr>
     </w:lvl>
   </w:abstractNum>
-  <w:num w:numId="1">
+  <w:num w:numId="1" w16cid:durableId="1362587486">
     <w:abstractNumId w:val="27"/>
   </w:num>
-  <w:num w:numId="2">
+  <w:num w:numId="2" w16cid:durableId="1109278396">
     <w:abstractNumId w:val="2"/>
   </w:num>
-  <w:num w:numId="3">
+  <w:num w:numId="3" w16cid:durableId="582493630">
     <w:abstractNumId w:val="11"/>
   </w:num>
-  <w:num w:numId="4">
+  <w:num w:numId="4" w16cid:durableId="503201878">
     <w:abstractNumId w:val="12"/>
   </w:num>
-  <w:num w:numId="5">
+  <w:num w:numId="5" w16cid:durableId="1844469870">
     <w:abstractNumId w:val="19"/>
   </w:num>
-  <w:num w:numId="6">
+  <w:num w:numId="6" w16cid:durableId="1466042008">
     <w:abstractNumId w:val="13"/>
   </w:num>
-  <w:num w:numId="7">
+  <w:num w:numId="7" w16cid:durableId="1363826668">
     <w:abstractNumId w:val="22"/>
   </w:num>
-  <w:num w:numId="8">
+  <w:num w:numId="8" w16cid:durableId="1480731065">
     <w:abstractNumId w:val="17"/>
   </w:num>
-  <w:num w:numId="9">
+  <w:num w:numId="9" w16cid:durableId="1782530842">
     <w:abstractNumId w:val="20"/>
   </w:num>
-  <w:num w:numId="10">
+  <w:num w:numId="10" w16cid:durableId="1700546667">
     <w:abstractNumId w:val="4"/>
   </w:num>
-  <w:num w:numId="11">
+  <w:num w:numId="11" w16cid:durableId="598833850">
     <w:abstractNumId w:val="10"/>
   </w:num>
-  <w:num w:numId="12">
+  <w:num w:numId="12" w16cid:durableId="2090150451">
     <w:abstractNumId w:val="25"/>
   </w:num>
-  <w:num w:numId="13">
+  <w:num w:numId="13" w16cid:durableId="2077317355">
     <w:abstractNumId w:val="21"/>
   </w:num>
-  <w:num w:numId="14">
+  <w:num w:numId="14" w16cid:durableId="705717187">
     <w:abstractNumId w:val="14"/>
   </w:num>
-  <w:num w:numId="15">
+  <w:num w:numId="15" w16cid:durableId="1198542244">
     <w:abstractNumId w:val="24"/>
   </w:num>
-  <w:num w:numId="16">
+  <w:num w:numId="16" w16cid:durableId="1618482414">
     <w:abstractNumId w:val="18"/>
   </w:num>
-  <w:num w:numId="17">
+  <w:num w:numId="17" w16cid:durableId="763768253">
     <w:abstractNumId w:val="7"/>
   </w:num>
-  <w:num w:numId="18">
+  <w:num w:numId="18" w16cid:durableId="87585378">
     <w:abstractNumId w:val="5"/>
   </w:num>
-  <w:num w:numId="19">
+  <w:num w:numId="19" w16cid:durableId="1757747187">
     <w:abstractNumId w:val="16"/>
   </w:num>
-  <w:num w:numId="20">
+  <w:num w:numId="20" w16cid:durableId="410078223">
     <w:abstractNumId w:val="26"/>
   </w:num>
-  <w:num w:numId="21">
+  <w:num w:numId="21" w16cid:durableId="771510985">
     <w:abstractNumId w:val="1"/>
   </w:num>
-  <w:num w:numId="22">
+  <w:num w:numId="22" w16cid:durableId="148136774">
     <w:abstractNumId w:val="15"/>
   </w:num>
-  <w:num w:numId="23">
+  <w:num w:numId="23" w16cid:durableId="1258751804">
     <w:abstractNumId w:val="10"/>
   </w:num>
-  <w:num w:numId="24">
+  <w:num w:numId="24" w16cid:durableId="1836913910">
     <w:abstractNumId w:val="3"/>
   </w:num>
-  <w:num w:numId="25">
+  <w:num w:numId="25" w16cid:durableId="1840265591">
     <w:abstractNumId w:val="0"/>
   </w:num>
-  <w:num w:numId="26">
+  <w:num w:numId="26" w16cid:durableId="986664162">
     <w:abstractNumId w:val="6"/>
   </w:num>
-  <w:num w:numId="27">
+  <w:num w:numId="27" w16cid:durableId="459541411">
     <w:abstractNumId w:val="9"/>
   </w:num>
-  <w:num w:numId="28">
+  <w:num w:numId="28" w16cid:durableId="532425069">
     <w:abstractNumId w:val="10"/>
   </w:num>
-  <w:num w:numId="29">
+  <w:num w:numId="29" w16cid:durableId="2053115839">
     <w:abstractNumId w:val="8"/>
   </w:num>
-  <w:num w:numId="30">
+  <w:num w:numId="30" w16cid:durableId="1358507907">
     <w:abstractNumId w:val="23"/>
   </w:num>
   <w:numIdMacAtCleanup w:val="22"/>
@@ -9030,7 +9240,7 @@
 </file>
 
 <file path=word/styles.xml><?xml version="1.0" encoding="utf-8"?>
-<w:styles xmlns:mc="http://schemas.openxmlformats.org/markup-compatibility/2006" xmlns:r="http://schemas.openxmlformats.org/officeDocument/2006/relationships" xmlns:w="http://schemas.openxmlformats.org/wordprocessingml/2006/main" xmlns:w14="http://schemas.microsoft.com/office/word/2010/wordml" xmlns:w15="http://schemas.microsoft.com/office/word/2012/wordml" xmlns:w16cex="http://schemas.microsoft.com/office/word/2018/wordml/cex" xmlns:w16cid="http://schemas.microsoft.com/office/word/2016/wordml/cid" xmlns:w16="http://schemas.microsoft.com/office/word/2018/wordml" xmlns:w16se="http://schemas.microsoft.com/office/word/2015/wordml/symex" mc:Ignorable="w14 w15 w16se w16cid w16 w16cex">
+<w:styles xmlns:mc="http://schemas.openxmlformats.org/markup-compatibility/2006" xmlns:r="http://schemas.openxmlformats.org/officeDocument/2006/relationships" xmlns:w="http://schemas.openxmlformats.org/wordprocessingml/2006/main" xmlns:w14="http://schemas.microsoft.com/office/word/2010/wordml" xmlns:w15="http://schemas.microsoft.com/office/word/2012/wordml" xmlns:w16cex="http://schemas.microsoft.com/office/word/2018/wordml/cex" xmlns:w16cid="http://schemas.microsoft.com/office/word/2016/wordml/cid" xmlns:w16="http://schemas.microsoft.com/office/word/2018/wordml" xmlns:w16du="http://schemas.microsoft.com/office/word/2023/wordml/word16du" xmlns:w16sdtdh="http://schemas.microsoft.com/office/word/2020/wordml/sdtdatahash" xmlns:w16sdtfl="http://schemas.microsoft.com/office/word/2024/wordml/sdtformatlock" xmlns:w16se="http://schemas.microsoft.com/office/word/2015/wordml/symex" mc:Ignorable="w14 w15 w16se w16cid w16 w16cex w16sdtdh w16sdtfl w16du">
   <w:docDefaults>
     <w:rPrDefault>
       <w:rPr>
@@ -9146,6 +9356,7 @@
     <w:lsdException w:name="HTML Sample" w:semiHidden="1" w:unhideWhenUsed="1"/>
     <w:lsdException w:name="HTML Typewriter" w:semiHidden="1" w:unhideWhenUsed="1"/>
     <w:lsdException w:name="HTML Variable" w:semiHidden="1" w:unhideWhenUsed="1"/>
+    <w:lsdException w:name="Normal Table" w:semiHidden="1" w:unhideWhenUsed="1"/>
     <w:lsdException w:name="annotation subject" w:semiHidden="1" w:unhideWhenUsed="1"/>
     <w:lsdException w:name="No List" w:semiHidden="1" w:unhideWhenUsed="1"/>
     <w:lsdException w:name="Outline List 1" w:semiHidden="1" w:unhideWhenUsed="1"/>
@@ -9188,8 +9399,11 @@
     <w:lsdException w:name="Table Contemporary" w:semiHidden="1" w:unhideWhenUsed="1"/>
     <w:lsdException w:name="Table Elegant" w:semiHidden="1" w:unhideWhenUsed="1"/>
     <w:lsdException w:name="Table Professional" w:semiHidden="1" w:unhideWhenUsed="1"/>
+    <w:lsdException w:name="Table Subtle 1" w:semiHidden="1" w:unhideWhenUsed="1"/>
     <w:lsdException w:name="Table Subtle 2" w:semiHidden="1" w:unhideWhenUsed="1"/>
     <w:lsdException w:name="Table Web 1" w:semiHidden="1" w:unhideWhenUsed="1"/>
+    <w:lsdException w:name="Table Web 2" w:semiHidden="1" w:unhideWhenUsed="1"/>
+    <w:lsdException w:name="Table Web 3" w:semiHidden="1" w:unhideWhenUsed="1"/>
     <w:lsdException w:name="Balloon Text" w:semiHidden="1" w:unhideWhenUsed="1"/>
     <w:lsdException w:name="Table Grid" w:uiPriority="0"/>
     <w:lsdException w:name="Table Theme" w:semiHidden="1" w:unhideWhenUsed="1"/>
@@ -9618,7 +9832,6 @@
   <w:style w:type="character" w:default="1" w:styleId="Absatz-Standardschriftart">
     <w:name w:val="Default Paragraph Font"/>
     <w:uiPriority w:val="1"/>
-    <w:semiHidden/>
     <w:unhideWhenUsed/>
   </w:style>
   <w:style w:type="table" w:default="1" w:styleId="NormaleTabelle">

</xml_diff>